<commit_message>
auto-setting the default reasoner as the preferred reasoner
</commit_message>
<xml_diff>
--- a/doc/user_guide.docx
+++ b/doc/user_guide.docx
@@ -1699,7 +1699,23 @@
                   <w:rFonts w:ascii="Candara" w:hAnsi="Candara"/>
                   <w:lang w:val="en-GB"/>
                 </w:rPr>
-                <w:t xml:space="preserve"> (reported by M. Keunecke)</w:t>
+                <w:t xml:space="preserve"> (reported by M. </w:t>
+              </w:r>
+              <w:proofErr w:type="spellStart"/>
+              <w:r>
+                <w:rPr>
+                  <w:rFonts w:ascii="Candara" w:hAnsi="Candara"/>
+                  <w:lang w:val="en-GB"/>
+                </w:rPr>
+                <w:t>Keunecke</w:t>
+              </w:r>
+              <w:proofErr w:type="spellEnd"/>
+              <w:r>
+                <w:rPr>
+                  <w:rFonts w:ascii="Candara" w:hAnsi="Candara"/>
+                  <w:lang w:val="en-GB"/>
+                </w:rPr>
+                <w:t>)</w:t>
               </w:r>
             </w:ins>
           </w:p>
@@ -12802,7 +12818,7 @@
                     <a:blip r:embed="rId14" cstate="print">
                       <a:extLst>
                         <a:ext uri="{28A0092B-C50C-407E-A947-70E740481C1C}">
-                          <a14:useLocalDpi xmlns:a14="http://schemas.microsoft.com/office/drawing/2010/main" xmlns:wps="http://schemas.microsoft.com/office/word/2010/wordprocessingShape" xmlns:wpi="http://schemas.microsoft.com/office/word/2010/wordprocessingInk" xmlns:wpg="http://schemas.microsoft.com/office/word/2010/wordprocessingGroup" xmlns:w14="http://schemas.microsoft.com/office/word/2010/wordml" xmlns:w="http://schemas.openxmlformats.org/wordprocessingml/2006/main" xmlns:w10="urn:schemas-microsoft-com:office:word" xmlns:wp14="http://schemas.microsoft.com/office/word/2010/wordprocessingDrawing" xmlns:v="urn:schemas-microsoft-com:vml" xmlns:o="urn:schemas-microsoft-com:office:office" xmlns:mc="http://schemas.openxmlformats.org/markup-compatibility/2006" xmlns:wpc="http://schemas.microsoft.com/office/word/2010/wordprocessingCanvas" xmlns="" val="0"/>
+                          <a14:useLocalDpi xmlns="" xmlns:wpc="http://schemas.microsoft.com/office/word/2010/wordprocessingCanvas" xmlns:mc="http://schemas.openxmlformats.org/markup-compatibility/2006" xmlns:o="urn:schemas-microsoft-com:office:office" xmlns:v="urn:schemas-microsoft-com:vml" xmlns:wp14="http://schemas.microsoft.com/office/word/2010/wordprocessingDrawing" xmlns:w10="urn:schemas-microsoft-com:office:word" xmlns:w="http://schemas.openxmlformats.org/wordprocessingml/2006/main" xmlns:w14="http://schemas.microsoft.com/office/word/2010/wordml" xmlns:wpg="http://schemas.microsoft.com/office/word/2010/wordprocessingGroup" xmlns:wpi="http://schemas.microsoft.com/office/word/2010/wordprocessingInk" xmlns:wps="http://schemas.microsoft.com/office/word/2010/wordprocessingShape" xmlns:a14="http://schemas.microsoft.com/office/drawing/2010/main" val="0"/>
                         </a:ext>
                       </a:extLst>
                     </a:blip>
@@ -13020,7 +13036,7 @@
                     <a:blip r:embed="rId15" cstate="print">
                       <a:extLst>
                         <a:ext uri="{28A0092B-C50C-407E-A947-70E740481C1C}">
-                          <a14:useLocalDpi xmlns:a14="http://schemas.microsoft.com/office/drawing/2010/main" xmlns:wps="http://schemas.microsoft.com/office/word/2010/wordprocessingShape" xmlns:wpi="http://schemas.microsoft.com/office/word/2010/wordprocessingInk" xmlns:wpg="http://schemas.microsoft.com/office/word/2010/wordprocessingGroup" xmlns:w14="http://schemas.microsoft.com/office/word/2010/wordml" xmlns:w="http://schemas.openxmlformats.org/wordprocessingml/2006/main" xmlns:w10="urn:schemas-microsoft-com:office:word" xmlns:wp14="http://schemas.microsoft.com/office/word/2010/wordprocessingDrawing" xmlns:v="urn:schemas-microsoft-com:vml" xmlns:o="urn:schemas-microsoft-com:office:office" xmlns:mc="http://schemas.openxmlformats.org/markup-compatibility/2006" xmlns:wpc="http://schemas.microsoft.com/office/word/2010/wordprocessingCanvas" xmlns="" val="0"/>
+                          <a14:useLocalDpi xmlns="" xmlns:wpc="http://schemas.microsoft.com/office/word/2010/wordprocessingCanvas" xmlns:mc="http://schemas.openxmlformats.org/markup-compatibility/2006" xmlns:o="urn:schemas-microsoft-com:office:office" xmlns:v="urn:schemas-microsoft-com:vml" xmlns:wp14="http://schemas.microsoft.com/office/word/2010/wordprocessingDrawing" xmlns:w10="urn:schemas-microsoft-com:office:word" xmlns:w="http://schemas.openxmlformats.org/wordprocessingml/2006/main" xmlns:w14="http://schemas.microsoft.com/office/word/2010/wordml" xmlns:wpg="http://schemas.microsoft.com/office/word/2010/wordprocessingGroup" xmlns:wpi="http://schemas.microsoft.com/office/word/2010/wordprocessingInk" xmlns:wps="http://schemas.microsoft.com/office/word/2010/wordprocessingShape" xmlns:a14="http://schemas.microsoft.com/office/drawing/2010/main" val="0"/>
                         </a:ext>
                       </a:extLst>
                     </a:blip>
@@ -14300,7 +14316,7 @@
                     <a:blip r:embed="rId18" cstate="print">
                       <a:extLst>
                         <a:ext uri="{28A0092B-C50C-407E-A947-70E740481C1C}">
-                          <a14:useLocalDpi xmlns:a14="http://schemas.microsoft.com/office/drawing/2010/main" xmlns:wps="http://schemas.microsoft.com/office/word/2010/wordprocessingShape" xmlns:wpi="http://schemas.microsoft.com/office/word/2010/wordprocessingInk" xmlns:wpg="http://schemas.microsoft.com/office/word/2010/wordprocessingGroup" xmlns:w14="http://schemas.microsoft.com/office/word/2010/wordml" xmlns:w="http://schemas.openxmlformats.org/wordprocessingml/2006/main" xmlns:w10="urn:schemas-microsoft-com:office:word" xmlns:wp14="http://schemas.microsoft.com/office/word/2010/wordprocessingDrawing" xmlns:v="urn:schemas-microsoft-com:vml" xmlns:o="urn:schemas-microsoft-com:office:office" xmlns:mc="http://schemas.openxmlformats.org/markup-compatibility/2006" xmlns:wpc="http://schemas.microsoft.com/office/word/2010/wordprocessingCanvas" xmlns="" val="0"/>
+                          <a14:useLocalDpi xmlns="" xmlns:wpc="http://schemas.microsoft.com/office/word/2010/wordprocessingCanvas" xmlns:mc="http://schemas.openxmlformats.org/markup-compatibility/2006" xmlns:o="urn:schemas-microsoft-com:office:office" xmlns:v="urn:schemas-microsoft-com:vml" xmlns:wp14="http://schemas.microsoft.com/office/word/2010/wordprocessingDrawing" xmlns:w10="urn:schemas-microsoft-com:office:word" xmlns:w="http://schemas.openxmlformats.org/wordprocessingml/2006/main" xmlns:w14="http://schemas.microsoft.com/office/word/2010/wordml" xmlns:wpg="http://schemas.microsoft.com/office/word/2010/wordprocessingGroup" xmlns:wpi="http://schemas.microsoft.com/office/word/2010/wordprocessingInk" xmlns:wps="http://schemas.microsoft.com/office/word/2010/wordprocessingShape" xmlns:a14="http://schemas.microsoft.com/office/drawing/2010/main" val="0"/>
                         </a:ext>
                       </a:extLst>
                     </a:blip>
@@ -17558,7 +17574,21 @@
         <w:rPr>
           <w:lang w:val="en-GB"/>
         </w:rPr>
-        <w:t xml:space="preserve"> button. We will open the new text-file with a simple text-editor to enter the comments. Each comment-definition will start with the name of the variability model (the project name) followed by “::”, the name of the decision variable for which we want to define the comment, and an equal-sign (“=”). The actual comment is defined in plain text after the “=”.</w:t>
+        <w:t xml:space="preserve"> button. We will open the new text-file with a simple text-editor to enter the comments. Each comment-definition will start with the name of the variability model (the project name) followed by “</w:t>
+      </w:r>
+      <w:proofErr w:type="gramStart"/>
+      <w:r>
+        <w:rPr>
+          <w:lang w:val="en-GB"/>
+        </w:rPr>
+        <w:t>::”</w:t>
+      </w:r>
+      <w:proofErr w:type="gramEnd"/>
+      <w:r>
+        <w:rPr>
+          <w:lang w:val="en-GB"/>
+        </w:rPr>
+        <w:t>, the name of the decision variable for which we want to define the comment, and an equal-sign (“=”). The actual comment is defined in plain text after the “=”.</w:t>
       </w:r>
     </w:p>
     <w:p>
@@ -21475,7 +21505,36 @@
               <w:rPr>
                 <w:lang w:val="en-GB"/>
               </w:rPr>
-              <w:t>Validates all constraints in the selected variability model using the reasoner.</w:t>
+              <w:t xml:space="preserve">Validates all constraints in the selected variability model using the </w:t>
+            </w:r>
+            <w:ins w:id="191" w:author="Holger Eichelberger" w:date="2018-01-08T17:31:00Z">
+              <w:r>
+                <w:rPr>
+                  <w:lang w:val="en-GB"/>
+                </w:rPr>
+                <w:t xml:space="preserve">actual </w:t>
+              </w:r>
+            </w:ins>
+            <w:r>
+              <w:rPr>
+                <w:lang w:val="en-GB"/>
+              </w:rPr>
+              <w:t>reasoner</w:t>
+            </w:r>
+            <w:ins w:id="192" w:author="Holger Eichelberger" w:date="2018-01-08T17:34:00Z">
+              <w:r>
+                <w:rPr>
+                  <w:rStyle w:val="FootnoteReference"/>
+                  <w:lang w:val="en-GB"/>
+                </w:rPr>
+                <w:footnoteReference w:id="11"/>
+              </w:r>
+            </w:ins>
+            <w:r>
+              <w:rPr>
+                <w:lang w:val="en-GB"/>
+              </w:rPr>
+              <w:t>.</w:t>
             </w:r>
           </w:p>
           <w:p>
@@ -21749,6 +21808,7 @@
               <w:rPr>
                 <w:lang w:val="en-GB"/>
               </w:rPr>
+              <w:lastRenderedPageBreak/>
               <w:t>Advanced Settings (Reasoner Timeout)</w:t>
             </w:r>
           </w:p>
@@ -21768,7 +21828,21 @@
               <w:rPr>
                 <w:lang w:val="en-GB"/>
               </w:rPr>
-              <w:t>Restricts the time for the reasoner to calculate the validity of a specific configuration to the defined time in milliseconds.</w:t>
+              <w:t xml:space="preserve">Restricts the time for the </w:t>
+            </w:r>
+            <w:ins w:id="196" w:author="Holger Eichelberger" w:date="2018-01-08T17:31:00Z">
+              <w:r>
+                <w:rPr>
+                  <w:lang w:val="en-GB"/>
+                </w:rPr>
+                <w:t xml:space="preserve">actual </w:t>
+              </w:r>
+            </w:ins>
+            <w:r>
+              <w:rPr>
+                <w:lang w:val="en-GB"/>
+              </w:rPr>
+              <w:t>reasoner to calculate the validity of a specific configuration to the defined time in milliseconds.</w:t>
             </w:r>
           </w:p>
           <w:p>
@@ -21797,7 +21871,6 @@
               <w:rPr>
                 <w:lang w:val="en-GB"/>
               </w:rPr>
-              <w:lastRenderedPageBreak/>
               <w:t>Model Selection</w:t>
             </w:r>
           </w:p>
@@ -21838,9 +21911,9 @@
           <w:lang w:val="en-GB"/>
         </w:rPr>
       </w:pPr>
-      <w:bookmarkStart w:id="191" w:name="_Ref368643121"/>
-      <w:bookmarkStart w:id="192" w:name="_Ref368643128"/>
-      <w:bookmarkStart w:id="193" w:name="_Toc425144886"/>
+      <w:bookmarkStart w:id="197" w:name="_Ref368643121"/>
+      <w:bookmarkStart w:id="198" w:name="_Ref368643128"/>
+      <w:bookmarkStart w:id="199" w:name="_Toc425144886"/>
       <w:r>
         <w:rPr>
           <w:lang w:val="en-GB"/>
@@ -21859,9 +21932,9 @@
         </w:rPr>
         <w:t>Editor</w:t>
       </w:r>
-      <w:bookmarkEnd w:id="191"/>
-      <w:bookmarkEnd w:id="192"/>
-      <w:bookmarkEnd w:id="193"/>
+      <w:bookmarkEnd w:id="197"/>
+      <w:bookmarkEnd w:id="198"/>
+      <w:bookmarkEnd w:id="199"/>
     </w:p>
     <w:p>
       <w:pPr>
@@ -21968,7 +22041,7 @@
                       <w:lang w:val="en-US"/>
                     </w:rPr>
                   </w:pPr>
-                  <w:bookmarkStart w:id="194" w:name="_Ref392847078"/>
+                  <w:bookmarkStart w:id="200" w:name="_Ref392847078"/>
                   <w:r>
                     <w:rPr>
                       <w:lang w:val="en-US"/>
@@ -21997,7 +22070,7 @@
                   <w:r>
                     <w:fldChar w:fldCharType="end"/>
                   </w:r>
-                  <w:bookmarkEnd w:id="194"/>
+                  <w:bookmarkEnd w:id="200"/>
                   <w:r>
                     <w:rPr>
                       <w:lang w:val="en-US"/>
@@ -22168,7 +22241,21 @@
               <w:rPr>
                 <w:lang w:val="en-GB"/>
               </w:rPr>
-              <w:t xml:space="preserve"> using the reasoner.</w:t>
+              <w:t xml:space="preserve"> using the </w:t>
+            </w:r>
+            <w:ins w:id="201" w:author="Holger Eichelberger" w:date="2018-01-08T17:31:00Z">
+              <w:r>
+                <w:rPr>
+                  <w:lang w:val="en-GB"/>
+                </w:rPr>
+                <w:t xml:space="preserve">actual </w:t>
+              </w:r>
+            </w:ins>
+            <w:r>
+              <w:rPr>
+                <w:lang w:val="en-GB"/>
+              </w:rPr>
+              <w:t>reasoner.</w:t>
             </w:r>
           </w:p>
           <w:p>
@@ -22300,14 +22387,14 @@
               <w:rPr>
                 <w:lang w:val="en-GB"/>
               </w:rPr>
-              <w:t xml:space="preserve">Assigns currently unassigned decision variables of the configuration automatically. This automation requires the assignment of a subset of the available decision variables and the relation of these variables to the unassigned variables in terms of constraints </w:t>
+              <w:t xml:space="preserve">Assigns currently unassigned decision variables of the configuration automatically. This automation </w:t>
             </w:r>
             <w:r>
               <w:rPr>
                 <w:lang w:val="en-GB"/>
               </w:rPr>
               <w:lastRenderedPageBreak/>
-              <w:t>in the variability model.</w:t>
+              <w:t>requires the assignment of a subset of the available decision variables and the relation of these variables to the unassigned variables in terms of constraints in the variability model.</w:t>
             </w:r>
           </w:p>
         </w:tc>
@@ -23295,7 +23382,14 @@
               <w:rPr>
                 <w:lang w:val="en-GB"/>
               </w:rPr>
-              <w:t>. This requires the validation of the current configuration</w:t>
+              <w:t xml:space="preserve">. This </w:t>
+            </w:r>
+            <w:r>
+              <w:rPr>
+                <w:lang w:val="en-GB"/>
+              </w:rPr>
+              <w:lastRenderedPageBreak/>
+              <w:t>requires the validation of the current configuration</w:t>
             </w:r>
             <w:r>
               <w:rPr>
@@ -23314,8 +23408,8 @@
           <w:lang w:val="en-GB"/>
         </w:rPr>
       </w:pPr>
-      <w:bookmarkStart w:id="195" w:name="_Ref424633909"/>
-      <w:bookmarkStart w:id="196" w:name="_Toc425144887"/>
+      <w:bookmarkStart w:id="202" w:name="_Ref424633909"/>
+      <w:bookmarkStart w:id="203" w:name="_Toc425144887"/>
       <w:r>
         <w:rPr>
           <w:lang w:val="en-GB"/>
@@ -23323,8 +23417,8 @@
         <w:lastRenderedPageBreak/>
         <w:t>Examples</w:t>
       </w:r>
-      <w:bookmarkEnd w:id="195"/>
-      <w:bookmarkEnd w:id="196"/>
+      <w:bookmarkEnd w:id="202"/>
+      <w:bookmarkEnd w:id="203"/>
     </w:p>
     <w:p>
       <w:pPr>
@@ -23447,7 +23541,7 @@
           <w:lang w:val="en-GB"/>
         </w:rPr>
       </w:pPr>
-      <w:bookmarkStart w:id="197" w:name="_Toc425144888"/>
+      <w:bookmarkStart w:id="204" w:name="_Toc425144888"/>
       <w:r>
         <w:rPr>
           <w:lang w:val="en-GB"/>
@@ -23466,7 +23560,7 @@
         </w:rPr>
         <w:t>the Examples</w:t>
       </w:r>
-      <w:bookmarkEnd w:id="197"/>
+      <w:bookmarkEnd w:id="204"/>
       <w:r>
         <w:rPr>
           <w:lang w:val="en-GB"/>
@@ -23521,7 +23615,7 @@
                     <a:blip r:embed="rId34" cstate="print">
                       <a:extLst>
                         <a:ext uri="{28A0092B-C50C-407E-A947-70E740481C1C}">
-                          <a14:useLocalDpi xmlns:a14="http://schemas.microsoft.com/office/drawing/2010/main" xmlns:wps="http://schemas.microsoft.com/office/word/2010/wordprocessingShape" xmlns:wpi="http://schemas.microsoft.com/office/word/2010/wordprocessingInk" xmlns:wpg="http://schemas.microsoft.com/office/word/2010/wordprocessingGroup" xmlns:w14="http://schemas.microsoft.com/office/word/2010/wordml" xmlns:w="http://schemas.openxmlformats.org/wordprocessingml/2006/main" xmlns:w10="urn:schemas-microsoft-com:office:word" xmlns:wp14="http://schemas.microsoft.com/office/word/2010/wordprocessingDrawing" xmlns:v="urn:schemas-microsoft-com:vml" xmlns:o="urn:schemas-microsoft-com:office:office" xmlns:mc="http://schemas.openxmlformats.org/markup-compatibility/2006" xmlns:wpc="http://schemas.microsoft.com/office/word/2010/wordprocessingCanvas" xmlns="" val="0"/>
+                          <a14:useLocalDpi xmlns="" xmlns:wpc="http://schemas.microsoft.com/office/word/2010/wordprocessingCanvas" xmlns:mc="http://schemas.openxmlformats.org/markup-compatibility/2006" xmlns:o="urn:schemas-microsoft-com:office:office" xmlns:v="urn:schemas-microsoft-com:vml" xmlns:wp14="http://schemas.microsoft.com/office/word/2010/wordprocessingDrawing" xmlns:w10="urn:schemas-microsoft-com:office:word" xmlns:w="http://schemas.openxmlformats.org/wordprocessingml/2006/main" xmlns:w14="http://schemas.microsoft.com/office/word/2010/wordml" xmlns:wpg="http://schemas.microsoft.com/office/word/2010/wordprocessingGroup" xmlns:wpi="http://schemas.microsoft.com/office/word/2010/wordprocessingInk" xmlns:wps="http://schemas.microsoft.com/office/word/2010/wordprocessingShape" xmlns:a14="http://schemas.microsoft.com/office/drawing/2010/main" val="0"/>
                         </a:ext>
                       </a:extLst>
                     </a:blip>
@@ -23558,7 +23652,7 @@
           <w:lang w:val="en-GB"/>
         </w:rPr>
       </w:pPr>
-      <w:bookmarkStart w:id="198" w:name="_Ref424634359"/>
+      <w:bookmarkStart w:id="205" w:name="_Ref424634359"/>
       <w:r>
         <w:rPr>
           <w:lang w:val="en-GB"/>
@@ -23596,7 +23690,7 @@
         </w:rPr>
         <w:fldChar w:fldCharType="end"/>
       </w:r>
-      <w:bookmarkEnd w:id="198"/>
+      <w:bookmarkEnd w:id="205"/>
       <w:r>
         <w:rPr>
           <w:lang w:val="en-GB"/>
@@ -23741,7 +23835,7 @@
         </w:rPr>
         <w:fldChar w:fldCharType="separate"/>
       </w:r>
-      <w:ins w:id="199" w:author="El-Sharkawy" w:date="2015-07-29T08:20:00Z">
+      <w:ins w:id="206" w:author="El-Sharkawy" w:date="2015-07-29T08:20:00Z">
         <w:r>
           <w:rPr>
             <w:lang w:val="en-GB"/>
@@ -23756,7 +23850,7 @@
           <w:t>17</w:t>
         </w:r>
       </w:ins>
-      <w:del w:id="200" w:author="El-Sharkawy" w:date="2015-07-29T08:20:00Z">
+      <w:del w:id="207" w:author="El-Sharkawy" w:date="2015-07-29T08:20:00Z">
         <w:r>
           <w:rPr>
             <w:lang w:val="en-GB"/>
@@ -23818,7 +23912,7 @@
         </w:rPr>
         <w:fldChar w:fldCharType="separate"/>
       </w:r>
-      <w:ins w:id="201" w:author="El-Sharkawy" w:date="2015-07-29T08:20:00Z">
+      <w:ins w:id="208" w:author="El-Sharkawy" w:date="2015-07-29T08:20:00Z">
         <w:r>
           <w:rPr>
             <w:lang w:val="en-GB"/>
@@ -23833,7 +23927,7 @@
           <w:t>18</w:t>
         </w:r>
       </w:ins>
-      <w:del w:id="202" w:author="El-Sharkawy" w:date="2015-07-29T08:20:00Z">
+      <w:del w:id="209" w:author="El-Sharkawy" w:date="2015-07-29T08:20:00Z">
         <w:r>
           <w:rPr>
             <w:lang w:val="en-GB"/>
@@ -23896,7 +23990,7 @@
                     <a:blip r:embed="rId35" cstate="print">
                       <a:extLst>
                         <a:ext uri="{28A0092B-C50C-407E-A947-70E740481C1C}">
-                          <a14:useLocalDpi xmlns:a14="http://schemas.microsoft.com/office/drawing/2010/main" xmlns:wps="http://schemas.microsoft.com/office/word/2010/wordprocessingShape" xmlns:wpi="http://schemas.microsoft.com/office/word/2010/wordprocessingInk" xmlns:wpg="http://schemas.microsoft.com/office/word/2010/wordprocessingGroup" xmlns:w14="http://schemas.microsoft.com/office/word/2010/wordml" xmlns:w="http://schemas.openxmlformats.org/wordprocessingml/2006/main" xmlns:w10="urn:schemas-microsoft-com:office:word" xmlns:wp14="http://schemas.microsoft.com/office/word/2010/wordprocessingDrawing" xmlns:v="urn:schemas-microsoft-com:vml" xmlns:o="urn:schemas-microsoft-com:office:office" xmlns:mc="http://schemas.openxmlformats.org/markup-compatibility/2006" xmlns:wpc="http://schemas.microsoft.com/office/word/2010/wordprocessingCanvas" xmlns="" val="0"/>
+                          <a14:useLocalDpi xmlns="" xmlns:wpc="http://schemas.microsoft.com/office/word/2010/wordprocessingCanvas" xmlns:mc="http://schemas.openxmlformats.org/markup-compatibility/2006" xmlns:o="urn:schemas-microsoft-com:office:office" xmlns:v="urn:schemas-microsoft-com:vml" xmlns:wp14="http://schemas.microsoft.com/office/word/2010/wordprocessingDrawing" xmlns:w10="urn:schemas-microsoft-com:office:word" xmlns:w="http://schemas.openxmlformats.org/wordprocessingml/2006/main" xmlns:w14="http://schemas.microsoft.com/office/word/2010/wordml" xmlns:wpg="http://schemas.microsoft.com/office/word/2010/wordprocessingGroup" xmlns:wpi="http://schemas.microsoft.com/office/word/2010/wordprocessingInk" xmlns:wps="http://schemas.microsoft.com/office/word/2010/wordprocessingShape" xmlns:a14="http://schemas.microsoft.com/office/drawing/2010/main" val="0"/>
                         </a:ext>
                       </a:extLst>
                     </a:blip>
@@ -23933,7 +24027,7 @@
           <w:lang w:val="en-GB"/>
         </w:rPr>
       </w:pPr>
-      <w:bookmarkStart w:id="203" w:name="_Ref424634578"/>
+      <w:bookmarkStart w:id="210" w:name="_Ref424634578"/>
       <w:r>
         <w:rPr>
           <w:lang w:val="en-GB"/>
@@ -23971,7 +24065,7 @@
         </w:rPr>
         <w:fldChar w:fldCharType="end"/>
       </w:r>
-      <w:bookmarkEnd w:id="203"/>
+      <w:bookmarkEnd w:id="210"/>
       <w:r>
         <w:rPr>
           <w:lang w:val="en-GB"/>
@@ -24121,16 +24215,16 @@
           <w:lang w:val="en-GB"/>
         </w:rPr>
       </w:pPr>
-      <w:bookmarkStart w:id="204" w:name="_Toc425144889"/>
-      <w:bookmarkStart w:id="205" w:name="_Ref425920770"/>
+      <w:bookmarkStart w:id="211" w:name="_Toc425144889"/>
+      <w:bookmarkStart w:id="212" w:name="_Ref425920770"/>
       <w:r>
         <w:rPr>
           <w:lang w:val="en-GB"/>
         </w:rPr>
         <w:t>Running the Examples</w:t>
       </w:r>
-      <w:bookmarkEnd w:id="204"/>
-      <w:bookmarkEnd w:id="205"/>
+      <w:bookmarkEnd w:id="211"/>
+      <w:bookmarkEnd w:id="212"/>
     </w:p>
     <w:p>
       <w:pPr>
@@ -24139,7 +24233,7 @@
           <w:lang w:val="en-GB"/>
         </w:rPr>
       </w:pPr>
-      <w:bookmarkStart w:id="206" w:name="_Toc425144890"/>
+      <w:bookmarkStart w:id="213" w:name="_Toc425144890"/>
       <w:proofErr w:type="spellStart"/>
       <w:r>
         <w:rPr>
@@ -24147,7 +24241,7 @@
         </w:rPr>
         <w:t>EASyDemoCommands</w:t>
       </w:r>
-      <w:bookmarkEnd w:id="206"/>
+      <w:bookmarkEnd w:id="213"/>
       <w:proofErr w:type="spellEnd"/>
     </w:p>
     <w:p>
@@ -24184,7 +24278,7 @@
         <w:t xml:space="preserve">First, the Product Line editor must be opened to start with one of the contained examples. For doing so, right click on the project inside the package explorer and select “Edit Product Line” (cf. </w:t>
       </w:r>
       <w:fldSimple w:instr=" REF _Ref425142588 \h  \* MERGEFORMAT ">
-        <w:ins w:id="207" w:author="El-Sharkawy" w:date="2015-07-29T08:20:00Z">
+        <w:ins w:id="214" w:author="El-Sharkawy" w:date="2015-07-29T08:20:00Z">
           <w:r>
             <w:rPr>
               <w:lang w:val="en-GB"/>
@@ -24199,7 +24293,7 @@
             <w:t>20</w:t>
           </w:r>
         </w:ins>
-        <w:del w:id="208" w:author="El-Sharkawy" w:date="2015-07-29T08:20:00Z">
+        <w:del w:id="215" w:author="El-Sharkawy" w:date="2015-07-29T08:20:00Z">
           <w:r>
             <w:rPr>
               <w:lang w:val="en-GB"/>
@@ -24262,7 +24356,7 @@
                     <a:blip r:embed="rId37" cstate="print">
                       <a:extLst>
                         <a:ext uri="{28A0092B-C50C-407E-A947-70E740481C1C}">
-                          <a14:useLocalDpi xmlns:a14="http://schemas.microsoft.com/office/drawing/2010/main" xmlns:wps="http://schemas.microsoft.com/office/word/2010/wordprocessingShape" xmlns:wpi="http://schemas.microsoft.com/office/word/2010/wordprocessingInk" xmlns:wpg="http://schemas.microsoft.com/office/word/2010/wordprocessingGroup" xmlns:w14="http://schemas.microsoft.com/office/word/2010/wordml" xmlns:w="http://schemas.openxmlformats.org/wordprocessingml/2006/main" xmlns:w10="urn:schemas-microsoft-com:office:word" xmlns:wp14="http://schemas.microsoft.com/office/word/2010/wordprocessingDrawing" xmlns:v="urn:schemas-microsoft-com:vml" xmlns:o="urn:schemas-microsoft-com:office:office" xmlns:mc="http://schemas.openxmlformats.org/markup-compatibility/2006" xmlns:wpc="http://schemas.microsoft.com/office/word/2010/wordprocessingCanvas" xmlns="" val="0"/>
+                          <a14:useLocalDpi xmlns="" xmlns:wpc="http://schemas.microsoft.com/office/word/2010/wordprocessingCanvas" xmlns:mc="http://schemas.openxmlformats.org/markup-compatibility/2006" xmlns:o="urn:schemas-microsoft-com:office:office" xmlns:v="urn:schemas-microsoft-com:vml" xmlns:wp14="http://schemas.microsoft.com/office/word/2010/wordprocessingDrawing" xmlns:w10="urn:schemas-microsoft-com:office:word" xmlns:w="http://schemas.openxmlformats.org/wordprocessingml/2006/main" xmlns:w14="http://schemas.microsoft.com/office/word/2010/wordml" xmlns:wpg="http://schemas.microsoft.com/office/word/2010/wordprocessingGroup" xmlns:wpi="http://schemas.microsoft.com/office/word/2010/wordprocessingInk" xmlns:wps="http://schemas.microsoft.com/office/word/2010/wordprocessingShape" xmlns:a14="http://schemas.microsoft.com/office/drawing/2010/main" val="0"/>
                         </a:ext>
                       </a:extLst>
                     </a:blip>
@@ -24299,7 +24393,7 @@
           <w:lang w:val="en-GB"/>
         </w:rPr>
       </w:pPr>
-      <w:bookmarkStart w:id="209" w:name="_Ref425142588"/>
+      <w:bookmarkStart w:id="216" w:name="_Ref425142588"/>
       <w:r>
         <w:rPr>
           <w:lang w:val="en-GB"/>
@@ -24328,7 +24422,7 @@
       <w:r>
         <w:fldChar w:fldCharType="end"/>
       </w:r>
-      <w:bookmarkEnd w:id="209"/>
+      <w:bookmarkEnd w:id="216"/>
       <w:r>
         <w:rPr>
           <w:lang w:val="en-GB"/>
@@ -24417,7 +24511,7 @@
                     <a:blip r:embed="rId38" cstate="print">
                       <a:extLst>
                         <a:ext uri="{28A0092B-C50C-407E-A947-70E740481C1C}">
-                          <a14:useLocalDpi xmlns:a14="http://schemas.microsoft.com/office/drawing/2010/main" xmlns:wps="http://schemas.microsoft.com/office/word/2010/wordprocessingShape" xmlns:wpi="http://schemas.microsoft.com/office/word/2010/wordprocessingInk" xmlns:wpg="http://schemas.microsoft.com/office/word/2010/wordprocessingGroup" xmlns:w14="http://schemas.microsoft.com/office/word/2010/wordml" xmlns:w="http://schemas.openxmlformats.org/wordprocessingml/2006/main" xmlns:w10="urn:schemas-microsoft-com:office:word" xmlns:wp14="http://schemas.microsoft.com/office/word/2010/wordprocessingDrawing" xmlns:v="urn:schemas-microsoft-com:vml" xmlns:o="urn:schemas-microsoft-com:office:office" xmlns:mc="http://schemas.openxmlformats.org/markup-compatibility/2006" xmlns:wpc="http://schemas.microsoft.com/office/word/2010/wordprocessingCanvas" xmlns="" val="0"/>
+                          <a14:useLocalDpi xmlns="" xmlns:wpc="http://schemas.microsoft.com/office/word/2010/wordprocessingCanvas" xmlns:mc="http://schemas.openxmlformats.org/markup-compatibility/2006" xmlns:o="urn:schemas-microsoft-com:office:office" xmlns:v="urn:schemas-microsoft-com:vml" xmlns:wp14="http://schemas.microsoft.com/office/word/2010/wordprocessingDrawing" xmlns:w10="urn:schemas-microsoft-com:office:word" xmlns:w="http://schemas.openxmlformats.org/wordprocessingml/2006/main" xmlns:w14="http://schemas.microsoft.com/office/word/2010/wordml" xmlns:wpg="http://schemas.microsoft.com/office/word/2010/wordprocessingGroup" xmlns:wpi="http://schemas.microsoft.com/office/word/2010/wordprocessingInk" xmlns:wps="http://schemas.microsoft.com/office/word/2010/wordprocessingShape" xmlns:a14="http://schemas.microsoft.com/office/drawing/2010/main" val="0"/>
                         </a:ext>
                       </a:extLst>
                     </a:blip>
@@ -25226,7 +25320,7 @@
                       <w:lang w:val="en-GB"/>
                     </w:rPr>
                   </w:pPr>
-                  <w:bookmarkStart w:id="210" w:name="_Ref425144186"/>
+                  <w:bookmarkStart w:id="217" w:name="_Ref425144186"/>
                   <w:r>
                     <w:rPr>
                       <w:lang w:val="en-GB"/>
@@ -25255,7 +25349,7 @@
                   <w:r>
                     <w:fldChar w:fldCharType="end"/>
                   </w:r>
-                  <w:bookmarkEnd w:id="210"/>
+                  <w:bookmarkEnd w:id="217"/>
                   <w:r>
                     <w:rPr>
                       <w:lang w:val="en-GB"/>
@@ -25316,7 +25410,7 @@
         <w:t xml:space="preserve">transform the existing source code. </w:t>
       </w:r>
       <w:fldSimple w:instr=" REF _Ref425144186 \h  \* MERGEFORMAT ">
-        <w:ins w:id="211" w:author="El-Sharkawy" w:date="2015-07-29T08:20:00Z">
+        <w:ins w:id="218" w:author="El-Sharkawy" w:date="2015-07-29T08:20:00Z">
           <w:r>
             <w:rPr>
               <w:lang w:val="en-GB"/>
@@ -25331,7 +25425,7 @@
             <w:t>22</w:t>
           </w:r>
         </w:ins>
-        <w:del w:id="212" w:author="El-Sharkawy" w:date="2015-07-29T08:20:00Z">
+        <w:del w:id="219" w:author="El-Sharkawy" w:date="2015-07-29T08:20:00Z">
           <w:r>
             <w:rPr>
               <w:lang w:val="en-GB"/>
@@ -25478,7 +25572,7 @@
           <w:rStyle w:val="FootnoteReference"/>
           <w:lang w:val="en-GB"/>
         </w:rPr>
-        <w:footnoteReference w:id="11"/>
+        <w:footnoteReference w:id="12"/>
       </w:r>
       <w:r>
         <w:rPr>
@@ -25494,7 +25588,7 @@
           <w:lang w:val="en-GB"/>
         </w:rPr>
       </w:pPr>
-      <w:bookmarkStart w:id="213" w:name="_Toc425144891"/>
+      <w:bookmarkStart w:id="225" w:name="_Toc425144891"/>
       <w:proofErr w:type="spellStart"/>
       <w:r>
         <w:rPr>
@@ -25502,7 +25596,7 @@
         </w:rPr>
         <w:t>EASyDemoTree</w:t>
       </w:r>
-      <w:bookmarkEnd w:id="213"/>
+      <w:bookmarkEnd w:id="225"/>
       <w:proofErr w:type="spellEnd"/>
     </w:p>
     <w:p>
@@ -25512,7 +25606,7 @@
           <w:lang w:val="en-GB"/>
         </w:rPr>
       </w:pPr>
-      <w:bookmarkStart w:id="214" w:name="_Toc425144892"/>
+      <w:bookmarkStart w:id="226" w:name="_Toc425144892"/>
       <w:proofErr w:type="spellStart"/>
       <w:r>
         <w:rPr>
@@ -25520,7 +25614,7 @@
         </w:rPr>
         <w:t>HelloWorld</w:t>
       </w:r>
-      <w:bookmarkEnd w:id="214"/>
+      <w:bookmarkEnd w:id="226"/>
       <w:proofErr w:type="spellEnd"/>
     </w:p>
     <w:p>
@@ -25830,14 +25924,14 @@
           <w:lang w:val="en-GB"/>
         </w:rPr>
       </w:pPr>
-      <w:bookmarkStart w:id="215" w:name="_Toc425144893"/>
+      <w:bookmarkStart w:id="227" w:name="_Toc425144893"/>
       <w:r>
         <w:rPr>
           <w:lang w:val="en-GB"/>
         </w:rPr>
         <w:t>Elevator-Examples</w:t>
       </w:r>
-      <w:bookmarkEnd w:id="215"/>
+      <w:bookmarkEnd w:id="227"/>
     </w:p>
     <w:p>
       <w:pPr>
@@ -25851,7 +25945,7 @@
           <w:lang w:val="en-GB"/>
         </w:rPr>
       </w:pPr>
-      <w:bookmarkStart w:id="216" w:name="_Ref424633910"/>
+      <w:bookmarkStart w:id="228" w:name="_Ref424633910"/>
       <w:r>
         <w:rPr>
           <w:lang w:val="en-GB"/>
@@ -25866,7 +25960,7 @@
           <w:lang w:val="en-GB"/>
         </w:rPr>
       </w:pPr>
-      <w:bookmarkStart w:id="217" w:name="_Toc425144894"/>
+      <w:bookmarkStart w:id="229" w:name="_Toc425144894"/>
       <w:r>
         <w:rPr>
           <w:lang w:val="en-GB"/>
@@ -25874,8 +25968,8 @@
         <w:lastRenderedPageBreak/>
         <w:t>Frequently Asked Questions (FAQ)</w:t>
       </w:r>
-      <w:bookmarkEnd w:id="216"/>
-      <w:bookmarkEnd w:id="217"/>
+      <w:bookmarkEnd w:id="228"/>
+      <w:bookmarkEnd w:id="229"/>
     </w:p>
     <w:p>
       <w:pPr>
@@ -25897,7 +25991,7 @@
           <w:lang w:val="en-GB"/>
         </w:rPr>
       </w:pPr>
-      <w:bookmarkStart w:id="218" w:name="_Toc425144895"/>
+      <w:bookmarkStart w:id="230" w:name="_Toc425144895"/>
       <w:r>
         <w:rPr>
           <w:lang w:val="en-GB"/>
@@ -25911,7 +26005,7 @@
         </w:rPr>
         <w:t>Xtext</w:t>
       </w:r>
-      <w:bookmarkEnd w:id="218"/>
+      <w:bookmarkEnd w:id="230"/>
       <w:proofErr w:type="spellEnd"/>
     </w:p>
     <w:p>
@@ -26083,7 +26177,7 @@
         </w:rPr>
         <w:fldChar w:fldCharType="separate"/>
       </w:r>
-      <w:ins w:id="219" w:author="El-Sharkawy" w:date="2015-07-29T08:20:00Z">
+      <w:ins w:id="231" w:author="El-Sharkawy" w:date="2015-07-29T08:20:00Z">
         <w:r>
           <w:rPr>
             <w:lang w:val="en-GB"/>
@@ -26098,7 +26192,7 @@
           <w:t>23</w:t>
         </w:r>
       </w:ins>
-      <w:del w:id="220" w:author="El-Sharkawy" w:date="2015-07-29T08:20:00Z">
+      <w:del w:id="232" w:author="El-Sharkawy" w:date="2015-07-29T08:20:00Z">
         <w:r>
           <w:rPr>
             <w:lang w:val="en-GB"/>
@@ -26184,8 +26278,8 @@
           <w:lang w:val="en-GB"/>
         </w:rPr>
       </w:pPr>
-      <w:bookmarkStart w:id="221" w:name="_Ref392847137"/>
-      <w:bookmarkStart w:id="222" w:name="_Ref392847133"/>
+      <w:bookmarkStart w:id="233" w:name="_Ref392847137"/>
+      <w:bookmarkStart w:id="234" w:name="_Ref392847133"/>
       <w:r>
         <w:rPr>
           <w:lang w:val="en-GB"/>
@@ -26223,14 +26317,14 @@
         </w:rPr>
         <w:fldChar w:fldCharType="end"/>
       </w:r>
-      <w:bookmarkEnd w:id="221"/>
+      <w:bookmarkEnd w:id="233"/>
       <w:r>
         <w:rPr>
           <w:lang w:val="en-GB"/>
         </w:rPr>
         <w:t>: Broken VIL-Editor.</w:t>
       </w:r>
-      <w:bookmarkEnd w:id="222"/>
+      <w:bookmarkEnd w:id="234"/>
     </w:p>
     <w:p>
       <w:pPr>
@@ -26560,7 +26654,7 @@
         </w:rPr>
         <w:fldChar w:fldCharType="separate"/>
       </w:r>
-      <w:ins w:id="223" w:author="El-Sharkawy" w:date="2015-07-29T08:20:00Z">
+      <w:ins w:id="235" w:author="El-Sharkawy" w:date="2015-07-29T08:20:00Z">
         <w:r>
           <w:rPr>
             <w:lang w:val="en-GB"/>
@@ -26575,7 +26669,7 @@
           <w:t>24</w:t>
         </w:r>
       </w:ins>
-      <w:del w:id="224" w:author="El-Sharkawy" w:date="2015-07-29T08:20:00Z">
+      <w:del w:id="236" w:author="El-Sharkawy" w:date="2015-07-29T08:20:00Z">
         <w:r>
           <w:rPr>
             <w:lang w:val="en-GB"/>
@@ -26676,7 +26770,7 @@
           <w:lang w:val="en-GB"/>
         </w:rPr>
       </w:pPr>
-      <w:bookmarkStart w:id="225" w:name="_Ref392847966"/>
+      <w:bookmarkStart w:id="237" w:name="_Ref392847966"/>
       <w:r>
         <w:rPr>
           <w:lang w:val="en-GB"/>
@@ -26714,7 +26808,7 @@
         </w:rPr>
         <w:fldChar w:fldCharType="end"/>
       </w:r>
-      <w:bookmarkEnd w:id="225"/>
+      <w:bookmarkEnd w:id="237"/>
       <w:r>
         <w:rPr>
           <w:lang w:val="en-GB"/>
@@ -26729,16 +26823,16 @@
           <w:lang w:val="en-GB"/>
         </w:rPr>
       </w:pPr>
-      <w:bookmarkStart w:id="226" w:name="_Ref411586520"/>
-      <w:bookmarkStart w:id="227" w:name="_Toc425144896"/>
+      <w:bookmarkStart w:id="238" w:name="_Ref411586520"/>
+      <w:bookmarkStart w:id="239" w:name="_Toc425144896"/>
       <w:r>
         <w:rPr>
           <w:lang w:val="en-GB"/>
         </w:rPr>
         <w:t>The Maven integration fails the second time</w:t>
       </w:r>
-      <w:bookmarkEnd w:id="226"/>
-      <w:bookmarkEnd w:id="227"/>
+      <w:bookmarkEnd w:id="238"/>
+      <w:bookmarkEnd w:id="239"/>
     </w:p>
     <w:p>
       <w:pPr>
@@ -26956,14 +27050,14 @@
           <w:lang w:val="en-GB"/>
         </w:rPr>
       </w:pPr>
-      <w:bookmarkStart w:id="228" w:name="_Toc425144897"/>
+      <w:bookmarkStart w:id="240" w:name="_Toc425144897"/>
       <w:r>
         <w:rPr>
           <w:lang w:val="en-GB"/>
         </w:rPr>
         <w:t>The Maven integration does not execute</w:t>
       </w:r>
-      <w:bookmarkEnd w:id="228"/>
+      <w:bookmarkEnd w:id="240"/>
     </w:p>
     <w:p>
       <w:pPr>
@@ -27535,7 +27629,7 @@
             <w:b/>
             <w:noProof/>
           </w:rPr>
-          <w:t>2</w:t>
+          <w:t>32</w:t>
         </w:r>
         <w:r>
           <w:rPr>
@@ -28182,25 +28276,101 @@
     <w:p>
       <w:pPr>
         <w:pStyle w:val="FootnoteText"/>
-      </w:pPr>
-      <w:r>
-        <w:rPr>
-          <w:rStyle w:val="FootnoteReference"/>
-        </w:rPr>
-        <w:footnoteRef/>
-      </w:r>
-      <w:r>
-        <w:t xml:space="preserve"> </w:t>
-      </w:r>
-      <w:hyperlink r:id="rId1" w:history="1">
+        <w:rPr>
+          <w:lang w:val="en-US"/>
+          <w:rPrChange w:id="193" w:author="Holger Eichelberger" w:date="2018-01-08T17:34:00Z">
+            <w:rPr/>
+          </w:rPrChange>
+        </w:rPr>
+      </w:pPr>
+      <w:ins w:id="194" w:author="Holger Eichelberger" w:date="2018-01-08T17:34:00Z">
         <w:r>
           <w:rPr>
-            <w:rStyle w:val="Hyperlink"/>
+            <w:rStyle w:val="FootnoteReference"/>
           </w:rPr>
-          <w:t>http://velocity.apache.org/</w:t>
+          <w:footnoteRef/>
         </w:r>
-      </w:hyperlink>
-      <w:r>
+        <w:r>
+          <w:rPr>
+            <w:lang w:val="en-US"/>
+            <w:rPrChange w:id="195" w:author="Holger Eichelberger" w:date="2018-01-08T17:34:00Z">
+              <w:rPr/>
+            </w:rPrChange>
+          </w:rPr>
+          <w:t xml:space="preserve"> </w:t>
+        </w:r>
+        <w:r>
+          <w:rPr>
+            <w:lang w:val="en-GB"/>
+          </w:rPr>
+          <w:t>The actual reasoner is determined by the default reasoner setting, which can either be defined by the user or, upon first start, as one of the installed reasoners providing the most reasoning capabilities.</w:t>
+        </w:r>
+      </w:ins>
+    </w:p>
+  </w:footnote>
+  <w:footnote w:id="12">
+    <w:p>
+      <w:pPr>
+        <w:pStyle w:val="FootnoteText"/>
+        <w:rPr>
+          <w:lang w:val="en-US"/>
+          <w:rPrChange w:id="220" w:author="Holger Eichelberger" w:date="2018-01-08T17:34:00Z">
+            <w:rPr/>
+          </w:rPrChange>
+        </w:rPr>
+      </w:pPr>
+      <w:r>
+        <w:rPr>
+          <w:rStyle w:val="FootnoteReference"/>
+        </w:rPr>
+        <w:footnoteRef/>
+      </w:r>
+      <w:r>
+        <w:rPr>
+          <w:lang w:val="en-US"/>
+          <w:rPrChange w:id="221" w:author="Holger Eichelberger" w:date="2018-01-08T17:34:00Z">
+            <w:rPr/>
+          </w:rPrChange>
+        </w:rPr>
+        <w:t xml:space="preserve"> </w:t>
+      </w:r>
+      <w:r>
+        <w:fldChar w:fldCharType="begin"/>
+      </w:r>
+      <w:r>
+        <w:rPr>
+          <w:lang w:val="en-US"/>
+          <w:rPrChange w:id="222" w:author="Holger Eichelberger" w:date="2018-01-08T17:34:00Z">
+            <w:rPr/>
+          </w:rPrChange>
+        </w:rPr>
+        <w:instrText>HYPERLINK "http://velocity.apache.org/"</w:instrText>
+      </w:r>
+      <w:r>
+        <w:fldChar w:fldCharType="separate"/>
+      </w:r>
+      <w:r>
+        <w:rPr>
+          <w:rStyle w:val="Hyperlink"/>
+          <w:lang w:val="en-US"/>
+          <w:rPrChange w:id="223" w:author="Holger Eichelberger" w:date="2018-01-08T17:34:00Z">
+            <w:rPr>
+              <w:rStyle w:val="Hyperlink"/>
+            </w:rPr>
+          </w:rPrChange>
+        </w:rPr>
+        <w:t>http://velocity.apache.org/</w:t>
+      </w:r>
+      <w:r>
+        <w:fldChar w:fldCharType="end"/>
+      </w:r>
+      <w:r>
+        <w:rPr>
+          <w:lang w:val="en-US"/>
+          <w:rPrChange w:id="224" w:author="Holger Eichelberger" w:date="2018-01-08T17:34:00Z">
+            <w:rPr/>
+          </w:rPrChange>
+        </w:rPr>
         <w:t xml:space="preserve"> </w:t>
       </w:r>
     </w:p>
@@ -28273,7 +28443,7 @@
         <v:path o:extrusionok="f" gradientshapeok="t" o:connecttype="rect"/>
         <o:lock v:ext="edit" aspectratio="t"/>
       </v:shapetype>
-      <v:shape id="_x0000_i1027" type="#_x0000_t75" style="width:9pt;height:9pt" o:bullet="t">
+      <v:shape id="_x0000_i1028" type="#_x0000_t75" style="width:9pt;height:9pt" o:bullet="t">
         <v:imagedata r:id="rId1" o:title="BD14870_"/>
       </v:shape>
     </w:pict>
@@ -32570,6 +32740,7 @@
     <w:rsid w:val="00C62E75"/>
     <w:rsid w:val="00C807FE"/>
     <w:rsid w:val="00C90C9A"/>
+    <w:rsid w:val="00D50815"/>
     <w:rsid w:val="00E02B11"/>
     <w:rsid w:val="00EB50A8"/>
     <w:rsid w:val="00FC12D1"/>
@@ -33179,7 +33350,7 @@
 </file>
 
 <file path=customXml/itemProps2.xml><?xml version="1.0" encoding="utf-8"?>
-<ds:datastoreItem xmlns:ds="http://schemas.openxmlformats.org/officeDocument/2006/customXml" ds:itemID="{6FFA2A81-32A7-482C-B90B-42424D62FD5D}">
+<ds:datastoreItem xmlns:ds="http://schemas.openxmlformats.org/officeDocument/2006/customXml" ds:itemID="{D45254D3-11D3-41BD-92D9-C72CDE7C460C}">
   <ds:schemaRefs>
     <ds:schemaRef ds:uri="http://schemas.openxmlformats.org/officeDocument/2006/bibliography"/>
   </ds:schemaRefs>

</xml_diff>